<commit_message>
Corrección en la documentación
</commit_message>
<xml_diff>
--- a/Minería de Datos/Titanic/Consigna.docx
+++ b/Minería de Datos/Titanic/Consigna.docx
@@ -6,17 +6,23 @@
       <w:pPr>
         <w:rPr>
           <w:rFonts w:ascii="Helvetica" w:hAnsi="Helvetica"/>
-          <w:sz w:val="26"/>
-          <w:szCs w:val="26"/>
-        </w:rPr>
-      </w:pPr>
-      <w:r>
-        <w:rPr>
-          <w:rFonts w:ascii="Helvetica" w:hAnsi="Helvetica"/>
-          <w:sz w:val="26"/>
-          <w:szCs w:val="26"/>
-        </w:rPr>
-        <w:t>Minería de Datos - Primer Parcial</w:t>
+          <w:b/>
+          <w:bCs/>
+          <w:sz w:val="30"/>
+          <w:szCs w:val="30"/>
+          <w:u w:val="single"/>
+        </w:rPr>
+      </w:pPr>
+      <w:r>
+        <w:rPr>
+          <w:rFonts w:ascii="Helvetica" w:hAnsi="Helvetica"/>
+          <w:b/>
+          <w:bCs/>
+          <w:sz w:val="30"/>
+          <w:szCs w:val="30"/>
+          <w:u w:val="single"/>
+        </w:rPr>
+        <w:t>Consigna</w:t>
       </w:r>
     </w:p>
     <w:p>
@@ -33,39 +39,43 @@
           <w:sz w:val="26"/>
           <w:szCs w:val="26"/>
         </w:rPr>
-        <w:t>La presente evaluación se basa en un conocido dataset relacionado con el "hundimiento del Titanic". En</w:t>
-      </w:r>
-      <w:r>
-        <w:rPr>
-          <w:rFonts w:ascii="Helvetica" w:hAnsi="Helvetica"/>
-          <w:sz w:val="26"/>
-          <w:szCs w:val="26"/>
-        </w:rPr>
-        <w:t xml:space="preserve"> </w:t>
-      </w:r>
-      <w:r>
-        <w:rPr>
-          <w:rFonts w:ascii="Helvetica" w:hAnsi="Helvetica"/>
-          <w:sz w:val="26"/>
-          <w:szCs w:val="26"/>
-        </w:rPr>
-        <w:t>este</w:t>
-      </w:r>
-      <w:r>
-        <w:rPr>
-          <w:rFonts w:ascii="Helvetica" w:hAnsi="Helvetica"/>
-          <w:sz w:val="26"/>
-          <w:szCs w:val="26"/>
-        </w:rPr>
-        <w:t xml:space="preserve"> </w:t>
-      </w:r>
-      <w:r>
-        <w:rPr>
-          <w:rFonts w:ascii="Helvetica" w:hAnsi="Helvetica"/>
-          <w:sz w:val="26"/>
-          <w:szCs w:val="26"/>
-        </w:rPr>
-        <w:t>enlace encontrará los archivos de datos (que fueron modifi cados a partir de los originales para efectos de este examen), los cuales debe descargar para armar su solución en un Notebook.</w:t>
+        <w:t xml:space="preserve">La presente evaluación se basa en un conocido </w:t>
+      </w:r>
+      <w:proofErr w:type="spellStart"/>
+      <w:r>
+        <w:rPr>
+          <w:rFonts w:ascii="Helvetica" w:hAnsi="Helvetica"/>
+          <w:sz w:val="26"/>
+          <w:szCs w:val="26"/>
+        </w:rPr>
+        <w:t>dataset</w:t>
+      </w:r>
+      <w:proofErr w:type="spellEnd"/>
+      <w:r>
+        <w:rPr>
+          <w:rFonts w:ascii="Helvetica" w:hAnsi="Helvetica"/>
+          <w:sz w:val="26"/>
+          <w:szCs w:val="26"/>
+        </w:rPr>
+        <w:t xml:space="preserve"> relacionado con el "hundimiento del </w:t>
+      </w:r>
+      <w:proofErr w:type="spellStart"/>
+      <w:r>
+        <w:rPr>
+          <w:rFonts w:ascii="Helvetica" w:hAnsi="Helvetica"/>
+          <w:sz w:val="26"/>
+          <w:szCs w:val="26"/>
+        </w:rPr>
+        <w:t>Titanic</w:t>
+      </w:r>
+      <w:proofErr w:type="spellEnd"/>
+      <w:r>
+        <w:rPr>
+          <w:rFonts w:ascii="Helvetica" w:hAnsi="Helvetica"/>
+          <w:sz w:val="26"/>
+          <w:szCs w:val="26"/>
+        </w:rPr>
+        <w:t>".</w:t>
       </w:r>
     </w:p>
     <w:p>
@@ -98,7 +108,25 @@
           <w:sz w:val="26"/>
           <w:szCs w:val="26"/>
         </w:rPr>
-        <w:t xml:space="preserve"> una descripción de las variables del dataset:</w:t>
+        <w:t xml:space="preserve"> una descripción de las variables del </w:t>
+      </w:r>
+      <w:proofErr w:type="spellStart"/>
+      <w:r>
+        <w:rPr>
+          <w:rFonts w:ascii="Helvetica" w:hAnsi="Helvetica"/>
+          <w:sz w:val="26"/>
+          <w:szCs w:val="26"/>
+        </w:rPr>
+        <w:t>dataset</w:t>
+      </w:r>
+      <w:proofErr w:type="spellEnd"/>
+      <w:r>
+        <w:rPr>
+          <w:rFonts w:ascii="Helvetica" w:hAnsi="Helvetica"/>
+          <w:sz w:val="26"/>
+          <w:szCs w:val="26"/>
+        </w:rPr>
+        <w:t>:</w:t>
       </w:r>
     </w:p>
     <w:p>
@@ -120,7 +148,43 @@
           <w:sz w:val="26"/>
           <w:szCs w:val="26"/>
         </w:rPr>
-        <w:t>Sobreviviente (Survived): Indica si el pasajero sobrevivió (1) o no (0) al hundimiento del Titanic.</w:t>
+        <w:t>Sobreviviente (</w:t>
+      </w:r>
+      <w:proofErr w:type="spellStart"/>
+      <w:r>
+        <w:rPr>
+          <w:rFonts w:ascii="Helvetica" w:hAnsi="Helvetica"/>
+          <w:sz w:val="26"/>
+          <w:szCs w:val="26"/>
+        </w:rPr>
+        <w:t>Survived</w:t>
+      </w:r>
+      <w:proofErr w:type="spellEnd"/>
+      <w:r>
+        <w:rPr>
+          <w:rFonts w:ascii="Helvetica" w:hAnsi="Helvetica"/>
+          <w:sz w:val="26"/>
+          <w:szCs w:val="26"/>
+        </w:rPr>
+        <w:t xml:space="preserve">): Indica si el pasajero sobrevivió (1) o no (0) al hundimiento del </w:t>
+      </w:r>
+      <w:proofErr w:type="spellStart"/>
+      <w:r>
+        <w:rPr>
+          <w:rFonts w:ascii="Helvetica" w:hAnsi="Helvetica"/>
+          <w:sz w:val="26"/>
+          <w:szCs w:val="26"/>
+        </w:rPr>
+        <w:t>Titanic</w:t>
+      </w:r>
+      <w:proofErr w:type="spellEnd"/>
+      <w:r>
+        <w:rPr>
+          <w:rFonts w:ascii="Helvetica" w:hAnsi="Helvetica"/>
+          <w:sz w:val="26"/>
+          <w:szCs w:val="26"/>
+        </w:rPr>
+        <w:t>.</w:t>
       </w:r>
     </w:p>
     <w:p>
@@ -142,7 +206,25 @@
           <w:sz w:val="26"/>
           <w:szCs w:val="26"/>
         </w:rPr>
-        <w:t>Clase (Pclass): Representa la clase del boleto del pasajero, que puede ser 1ra, 2da o 3ra clase.</w:t>
+        <w:t>Clase (</w:t>
+      </w:r>
+      <w:proofErr w:type="spellStart"/>
+      <w:r>
+        <w:rPr>
+          <w:rFonts w:ascii="Helvetica" w:hAnsi="Helvetica"/>
+          <w:sz w:val="26"/>
+          <w:szCs w:val="26"/>
+        </w:rPr>
+        <w:t>Pclass</w:t>
+      </w:r>
+      <w:proofErr w:type="spellEnd"/>
+      <w:r>
+        <w:rPr>
+          <w:rFonts w:ascii="Helvetica" w:hAnsi="Helvetica"/>
+          <w:sz w:val="26"/>
+          <w:szCs w:val="26"/>
+        </w:rPr>
+        <w:t>): Representa la clase del boleto del pasajero, que puede ser 1ra, 2da o 3ra clase.</w:t>
       </w:r>
     </w:p>
     <w:p>
@@ -164,7 +246,79 @@
           <w:sz w:val="26"/>
           <w:szCs w:val="26"/>
         </w:rPr>
-        <w:t>Nombre (Name): El nombre completo del pasajero. No tiene solo el nombre, sino también la abreviatura (Sr. Sra, Srta, etc).</w:t>
+        <w:t>Nombre (</w:t>
+      </w:r>
+      <w:proofErr w:type="spellStart"/>
+      <w:r>
+        <w:rPr>
+          <w:rFonts w:ascii="Helvetica" w:hAnsi="Helvetica"/>
+          <w:sz w:val="26"/>
+          <w:szCs w:val="26"/>
+        </w:rPr>
+        <w:t>Name</w:t>
+      </w:r>
+      <w:proofErr w:type="spellEnd"/>
+      <w:r>
+        <w:rPr>
+          <w:rFonts w:ascii="Helvetica" w:hAnsi="Helvetica"/>
+          <w:sz w:val="26"/>
+          <w:szCs w:val="26"/>
+        </w:rPr>
+        <w:t xml:space="preserve">): El nombre completo del pasajero. No tiene solo el nombre, sino también la abreviatura (Sr. </w:t>
+      </w:r>
+      <w:proofErr w:type="spellStart"/>
+      <w:r>
+        <w:rPr>
+          <w:rFonts w:ascii="Helvetica" w:hAnsi="Helvetica"/>
+          <w:sz w:val="26"/>
+          <w:szCs w:val="26"/>
+        </w:rPr>
+        <w:t>Sra</w:t>
+      </w:r>
+      <w:proofErr w:type="spellEnd"/>
+      <w:r>
+        <w:rPr>
+          <w:rFonts w:ascii="Helvetica" w:hAnsi="Helvetica"/>
+          <w:sz w:val="26"/>
+          <w:szCs w:val="26"/>
+        </w:rPr>
+        <w:t xml:space="preserve">, </w:t>
+      </w:r>
+      <w:proofErr w:type="spellStart"/>
+      <w:r>
+        <w:rPr>
+          <w:rFonts w:ascii="Helvetica" w:hAnsi="Helvetica"/>
+          <w:sz w:val="26"/>
+          <w:szCs w:val="26"/>
+        </w:rPr>
+        <w:t>Srta</w:t>
+      </w:r>
+      <w:proofErr w:type="spellEnd"/>
+      <w:r>
+        <w:rPr>
+          <w:rFonts w:ascii="Helvetica" w:hAnsi="Helvetica"/>
+          <w:sz w:val="26"/>
+          <w:szCs w:val="26"/>
+        </w:rPr>
+        <w:t xml:space="preserve">, </w:t>
+      </w:r>
+      <w:proofErr w:type="spellStart"/>
+      <w:r>
+        <w:rPr>
+          <w:rFonts w:ascii="Helvetica" w:hAnsi="Helvetica"/>
+          <w:sz w:val="26"/>
+          <w:szCs w:val="26"/>
+        </w:rPr>
+        <w:t>etc</w:t>
+      </w:r>
+      <w:proofErr w:type="spellEnd"/>
+      <w:r>
+        <w:rPr>
+          <w:rFonts w:ascii="Helvetica" w:hAnsi="Helvetica"/>
+          <w:sz w:val="26"/>
+          <w:szCs w:val="26"/>
+        </w:rPr>
+        <w:t>).</w:t>
       </w:r>
     </w:p>
     <w:p>
@@ -230,7 +384,25 @@
           <w:sz w:val="26"/>
           <w:szCs w:val="26"/>
         </w:rPr>
-        <w:t>Hermanos/Cónyuges (SibSp): El número de hermanos o cónyuges a bordo.</w:t>
+        <w:t>Hermanos/Cónyuges (</w:t>
+      </w:r>
+      <w:proofErr w:type="spellStart"/>
+      <w:r>
+        <w:rPr>
+          <w:rFonts w:ascii="Helvetica" w:hAnsi="Helvetica"/>
+          <w:sz w:val="26"/>
+          <w:szCs w:val="26"/>
+        </w:rPr>
+        <w:t>SibSp</w:t>
+      </w:r>
+      <w:proofErr w:type="spellEnd"/>
+      <w:r>
+        <w:rPr>
+          <w:rFonts w:ascii="Helvetica" w:hAnsi="Helvetica"/>
+          <w:sz w:val="26"/>
+          <w:szCs w:val="26"/>
+        </w:rPr>
+        <w:t>): El número de hermanos o cónyuges a bordo.</w:t>
       </w:r>
     </w:p>
     <w:p>
@@ -252,7 +424,25 @@
           <w:sz w:val="26"/>
           <w:szCs w:val="26"/>
         </w:rPr>
-        <w:t>Padres/Hijos (Parch): El número de padres o hijos a bordo.</w:t>
+        <w:t>Padres/Hijos (</w:t>
+      </w:r>
+      <w:proofErr w:type="spellStart"/>
+      <w:r>
+        <w:rPr>
+          <w:rFonts w:ascii="Helvetica" w:hAnsi="Helvetica"/>
+          <w:sz w:val="26"/>
+          <w:szCs w:val="26"/>
+        </w:rPr>
+        <w:t>Parch</w:t>
+      </w:r>
+      <w:proofErr w:type="spellEnd"/>
+      <w:r>
+        <w:rPr>
+          <w:rFonts w:ascii="Helvetica" w:hAnsi="Helvetica"/>
+          <w:sz w:val="26"/>
+          <w:szCs w:val="26"/>
+        </w:rPr>
+        <w:t>): El número de padres o hijos a bordo.</w:t>
       </w:r>
     </w:p>
     <w:p>
@@ -274,7 +464,25 @@
           <w:sz w:val="26"/>
           <w:szCs w:val="26"/>
         </w:rPr>
-        <w:t>Tarifa (Fare): El costo del boleto del pasajero.</w:t>
+        <w:t>Tarifa (</w:t>
+      </w:r>
+      <w:proofErr w:type="spellStart"/>
+      <w:r>
+        <w:rPr>
+          <w:rFonts w:ascii="Helvetica" w:hAnsi="Helvetica"/>
+          <w:sz w:val="26"/>
+          <w:szCs w:val="26"/>
+        </w:rPr>
+        <w:t>Fare</w:t>
+      </w:r>
+      <w:proofErr w:type="spellEnd"/>
+      <w:r>
+        <w:rPr>
+          <w:rFonts w:ascii="Helvetica" w:hAnsi="Helvetica"/>
+          <w:sz w:val="26"/>
+          <w:szCs w:val="26"/>
+        </w:rPr>
+        <w:t>): El costo del boleto del pasajero.</w:t>
       </w:r>
     </w:p>
     <w:p>
@@ -318,7 +526,25 @@
           <w:sz w:val="26"/>
           <w:szCs w:val="26"/>
         </w:rPr>
-        <w:t>Cabina (Cabin): La cabina en la que se alojaba el pasajero (si se dispone de esta información).</w:t>
+        <w:t>Cabina (</w:t>
+      </w:r>
+      <w:proofErr w:type="spellStart"/>
+      <w:r>
+        <w:rPr>
+          <w:rFonts w:ascii="Helvetica" w:hAnsi="Helvetica"/>
+          <w:sz w:val="26"/>
+          <w:szCs w:val="26"/>
+        </w:rPr>
+        <w:t>Cabin</w:t>
+      </w:r>
+      <w:proofErr w:type="spellEnd"/>
+      <w:r>
+        <w:rPr>
+          <w:rFonts w:ascii="Helvetica" w:hAnsi="Helvetica"/>
+          <w:sz w:val="26"/>
+          <w:szCs w:val="26"/>
+        </w:rPr>
+        <w:t>): La cabina en la que se alojaba el pasajero (si se dispone de esta información).</w:t>
       </w:r>
     </w:p>
     <w:p>
@@ -340,8 +566,72 @@
           <w:sz w:val="26"/>
           <w:szCs w:val="26"/>
         </w:rPr>
-        <w:t>Puerto de embarque (Embarked): El puerto desde el cual embarcó el pasajero (C = Cherbourg; Q = Queenstown; S = Southampton).</w:t>
-      </w:r>
+        <w:t>Puerto de embarque (</w:t>
+      </w:r>
+      <w:proofErr w:type="spellStart"/>
+      <w:r>
+        <w:rPr>
+          <w:rFonts w:ascii="Helvetica" w:hAnsi="Helvetica"/>
+          <w:sz w:val="26"/>
+          <w:szCs w:val="26"/>
+        </w:rPr>
+        <w:t>Embarked</w:t>
+      </w:r>
+      <w:proofErr w:type="spellEnd"/>
+      <w:r>
+        <w:rPr>
+          <w:rFonts w:ascii="Helvetica" w:hAnsi="Helvetica"/>
+          <w:sz w:val="26"/>
+          <w:szCs w:val="26"/>
+        </w:rPr>
+        <w:t xml:space="preserve">): El puerto desde el cual embarcó el pasajero (C = </w:t>
+      </w:r>
+      <w:proofErr w:type="spellStart"/>
+      <w:r>
+        <w:rPr>
+          <w:rFonts w:ascii="Helvetica" w:hAnsi="Helvetica"/>
+          <w:sz w:val="26"/>
+          <w:szCs w:val="26"/>
+        </w:rPr>
+        <w:t>Cherbourg</w:t>
+      </w:r>
+      <w:proofErr w:type="spellEnd"/>
+      <w:r>
+        <w:rPr>
+          <w:rFonts w:ascii="Helvetica" w:hAnsi="Helvetica"/>
+          <w:sz w:val="26"/>
+          <w:szCs w:val="26"/>
+        </w:rPr>
+        <w:t xml:space="preserve">; Q = </w:t>
+      </w:r>
+      <w:proofErr w:type="spellStart"/>
+      <w:r>
+        <w:rPr>
+          <w:rFonts w:ascii="Helvetica" w:hAnsi="Helvetica"/>
+          <w:sz w:val="26"/>
+          <w:szCs w:val="26"/>
+        </w:rPr>
+        <w:t>Queenstown</w:t>
+      </w:r>
+      <w:proofErr w:type="spellEnd"/>
+      <w:r>
+        <w:rPr>
+          <w:rFonts w:ascii="Helvetica" w:hAnsi="Helvetica"/>
+          <w:sz w:val="26"/>
+          <w:szCs w:val="26"/>
+        </w:rPr>
+        <w:t>; S = Southampton).</w:t>
+      </w:r>
+    </w:p>
+    <w:p>
+      <w:pPr>
+        <w:ind w:left="360"/>
+        <w:rPr>
+          <w:rFonts w:ascii="Helvetica" w:hAnsi="Helvetica"/>
+          <w:sz w:val="26"/>
+          <w:szCs w:val="26"/>
+        </w:rPr>
+      </w:pPr>
     </w:p>
     <w:sectPr>
       <w:pgSz w:w="11906" w:h="16838"/>

</xml_diff>